<commit_message>
add 3 part documentation
</commit_message>
<xml_diff>
--- a/Dokumentacja.docx
+++ b/Dokumentacja.docx
@@ -292,17 +292,868 @@
     </w:p>
     <w:p>
       <w:pPr>
+        <w:pStyle w:val="Akapitzlist"/>
+        <w:numPr>
+          <w:ilvl w:val="0"/>
+          <w:numId w:val="2"/>
+        </w:numPr>
         <w:tabs>
           <w:tab w:val="left" w:pos="4455"/>
         </w:tabs>
         <w:rPr>
           <w:rFonts w:cstheme="minorHAnsi"/>
-          <w:color w:val="000000"/>
-          <w:sz w:val="24"/>
+          <w:b/>
+          <w:color w:val="000000"/>
+          <w:sz w:val="32"/>
           <w:szCs w:val="28"/>
           <w:shd w:val="clear" w:color="auto" w:fill="FFFFFF"/>
         </w:rPr>
       </w:pPr>
+      <w:r>
+        <w:rPr>
+          <w:rFonts w:cstheme="minorHAnsi"/>
+          <w:b/>
+          <w:color w:val="000000"/>
+          <w:sz w:val="32"/>
+          <w:szCs w:val="28"/>
+          <w:shd w:val="clear" w:color="auto" w:fill="FFFFFF"/>
+        </w:rPr>
+        <w:lastRenderedPageBreak/>
+        <w:t>Cel projektu</w:t>
+      </w:r>
+    </w:p>
+    <w:p>
+      <w:pPr>
+        <w:pStyle w:val="Akapitzlist"/>
+        <w:tabs>
+          <w:tab w:val="left" w:pos="4455"/>
+        </w:tabs>
+        <w:spacing w:line="276" w:lineRule="auto"/>
+        <w:jc w:val="both"/>
+        <w:rPr>
+          <w:rFonts w:cstheme="minorHAnsi"/>
+          <w:color w:val="000000"/>
+          <w:sz w:val="24"/>
+          <w:szCs w:val="24"/>
+          <w:shd w:val="clear" w:color="auto" w:fill="FFFFFF"/>
+        </w:rPr>
+      </w:pPr>
+      <w:r>
+        <w:rPr>
+          <w:rFonts w:cstheme="minorHAnsi"/>
+          <w:color w:val="000000"/>
+          <w:sz w:val="24"/>
+          <w:szCs w:val="24"/>
+          <w:shd w:val="clear" w:color="auto" w:fill="FFFFFF"/>
+        </w:rPr>
+        <w:t xml:space="preserve">        </w:t>
+      </w:r>
+      <w:r>
+        <w:rPr>
+          <w:rFonts w:cstheme="minorHAnsi"/>
+          <w:color w:val="000000"/>
+          <w:sz w:val="24"/>
+          <w:szCs w:val="24"/>
+          <w:shd w:val="clear" w:color="auto" w:fill="FFFFFF"/>
+        </w:rPr>
+        <w:t>Ce</w:t>
+      </w:r>
+      <w:r>
+        <w:rPr>
+          <w:rFonts w:cstheme="minorHAnsi"/>
+          <w:color w:val="000000"/>
+          <w:sz w:val="24"/>
+          <w:szCs w:val="24"/>
+          <w:shd w:val="clear" w:color="auto" w:fill="FFFFFF"/>
+        </w:rPr>
+        <w:t xml:space="preserve">lem projektu było stworzenie aplikacji na urządzenia z mobile z systemem android posiadającymi mikrofon oraz kamerę. </w:t>
+      </w:r>
+      <w:r>
+        <w:rPr>
+          <w:rFonts w:cstheme="minorHAnsi"/>
+          <w:color w:val="000000"/>
+          <w:sz w:val="24"/>
+          <w:szCs w:val="24"/>
+          <w:shd w:val="clear" w:color="auto" w:fill="FFFFFF"/>
+        </w:rPr>
+        <w:t>Aplikacja ma za zadanie rozpoznawać twarz na kamerze w czasie rzeczywistym oraz obrysowywać ją na ekranie urządzenia. Dodatkowo</w:t>
+      </w:r>
+      <w:r>
+        <w:rPr>
+          <w:rFonts w:cstheme="minorHAnsi"/>
+          <w:color w:val="000000"/>
+          <w:sz w:val="24"/>
+          <w:szCs w:val="24"/>
+          <w:shd w:val="clear" w:color="auto" w:fill="FFFFFF"/>
+        </w:rPr>
+        <w:t xml:space="preserve"> </w:t>
+      </w:r>
+      <w:r>
+        <w:rPr>
+          <w:rFonts w:cstheme="minorHAnsi"/>
+          <w:color w:val="000000"/>
+          <w:sz w:val="24"/>
+          <w:szCs w:val="24"/>
+          <w:shd w:val="clear" w:color="auto" w:fill="FFFFFF"/>
+        </w:rPr>
+        <w:t xml:space="preserve">została </w:t>
+      </w:r>
+      <w:r>
+        <w:rPr>
+          <w:rFonts w:cstheme="minorHAnsi"/>
+          <w:color w:val="000000"/>
+          <w:sz w:val="24"/>
+          <w:szCs w:val="24"/>
+          <w:shd w:val="clear" w:color="auto" w:fill="FFFFFF"/>
+        </w:rPr>
+        <w:t xml:space="preserve">ona </w:t>
+      </w:r>
+      <w:r>
+        <w:rPr>
+          <w:rFonts w:cstheme="minorHAnsi"/>
+          <w:color w:val="000000"/>
+          <w:sz w:val="24"/>
+          <w:szCs w:val="24"/>
+          <w:shd w:val="clear" w:color="auto" w:fill="FFFFFF"/>
+        </w:rPr>
+        <w:t xml:space="preserve">wyposażona w sterowanie głosowe umożliwiające </w:t>
+      </w:r>
+      <w:r>
+        <w:rPr>
+          <w:rFonts w:cstheme="minorHAnsi"/>
+          <w:color w:val="000000"/>
+          <w:sz w:val="24"/>
+          <w:szCs w:val="24"/>
+          <w:shd w:val="clear" w:color="auto" w:fill="FFFFFF"/>
+        </w:rPr>
+        <w:t xml:space="preserve">wykonanie oraz zapisanie </w:t>
+      </w:r>
+      <w:r>
+        <w:rPr>
+          <w:rFonts w:cstheme="minorHAnsi"/>
+          <w:color w:val="000000"/>
+          <w:sz w:val="24"/>
+          <w:szCs w:val="24"/>
+          <w:shd w:val="clear" w:color="auto" w:fill="FFFFFF"/>
+        </w:rPr>
+        <w:t>zdjęcia za pomocą wydania komendy głosowej w języku polskim oraz angielskim.</w:t>
+      </w:r>
+      <w:r>
+        <w:rPr>
+          <w:rFonts w:cstheme="minorHAnsi"/>
+          <w:color w:val="000000"/>
+          <w:sz w:val="24"/>
+          <w:szCs w:val="24"/>
+          <w:shd w:val="clear" w:color="auto" w:fill="FFFFFF"/>
+        </w:rPr>
+        <w:t xml:space="preserve"> Pobocznym celem, który udało się zrealizować poprzez stworzenie aplikacji było zaznajomienie z technologiami tworzenia aplikacji na urządzenia mobilne </w:t>
+      </w:r>
+      <w:r>
+        <w:rPr>
+          <w:rFonts w:cstheme="minorHAnsi"/>
+          <w:color w:val="000000"/>
+          <w:sz w:val="24"/>
+          <w:szCs w:val="24"/>
+          <w:shd w:val="clear" w:color="auto" w:fill="FFFFFF"/>
+        </w:rPr>
+        <w:t>i</w:t>
+      </w:r>
+      <w:r>
+        <w:rPr>
+          <w:rFonts w:cstheme="minorHAnsi"/>
+          <w:color w:val="000000"/>
+          <w:sz w:val="24"/>
+          <w:szCs w:val="24"/>
+          <w:shd w:val="clear" w:color="auto" w:fill="FFFFFF"/>
+        </w:rPr>
+        <w:t xml:space="preserve"> bibliotekami służącymi przetwarzaniu obrazu oraz mowy. Taka wiedza może przynieść wymierne korzyści w czasie gdy urządzenia mobilne zdobywają coraz większy udział w rynku, a komunikacja różnymi metodami z odbiorcą pozwala dotrzeć do większej liczby osób zainteresowanych korzystaniem z aplikacji.</w:t>
+      </w:r>
+    </w:p>
+    <w:p>
+      <w:pPr>
+        <w:pStyle w:val="Akapitzlist"/>
+        <w:tabs>
+          <w:tab w:val="left" w:pos="4455"/>
+        </w:tabs>
+        <w:spacing w:line="276" w:lineRule="auto"/>
+        <w:jc w:val="both"/>
+        <w:rPr>
+          <w:rFonts w:cstheme="minorHAnsi"/>
+          <w:color w:val="000000"/>
+          <w:sz w:val="24"/>
+          <w:szCs w:val="24"/>
+          <w:shd w:val="clear" w:color="auto" w:fill="FFFFFF"/>
+        </w:rPr>
+      </w:pPr>
+    </w:p>
+    <w:p>
+      <w:pPr>
+        <w:pStyle w:val="Akapitzlist"/>
+        <w:tabs>
+          <w:tab w:val="left" w:pos="4455"/>
+        </w:tabs>
+        <w:spacing w:line="276" w:lineRule="auto"/>
+        <w:jc w:val="both"/>
+        <w:rPr>
+          <w:rFonts w:cstheme="minorHAnsi"/>
+          <w:color w:val="000000"/>
+          <w:sz w:val="24"/>
+          <w:szCs w:val="24"/>
+          <w:shd w:val="clear" w:color="auto" w:fill="FFFFFF"/>
+        </w:rPr>
+      </w:pPr>
+    </w:p>
+    <w:p>
+      <w:pPr>
+        <w:pStyle w:val="Akapitzlist"/>
+        <w:numPr>
+          <w:ilvl w:val="0"/>
+          <w:numId w:val="2"/>
+        </w:numPr>
+        <w:tabs>
+          <w:tab w:val="left" w:pos="4455"/>
+        </w:tabs>
+        <w:rPr>
+          <w:rFonts w:cstheme="minorHAnsi"/>
+          <w:b/>
+          <w:color w:val="000000"/>
+          <w:sz w:val="32"/>
+          <w:szCs w:val="28"/>
+          <w:shd w:val="clear" w:color="auto" w:fill="FFFFFF"/>
+        </w:rPr>
+      </w:pPr>
+      <w:r>
+        <w:rPr>
+          <w:rFonts w:cstheme="minorHAnsi"/>
+          <w:b/>
+          <w:color w:val="000000"/>
+          <w:sz w:val="32"/>
+          <w:szCs w:val="28"/>
+          <w:shd w:val="clear" w:color="auto" w:fill="FFFFFF"/>
+        </w:rPr>
+        <w:t>Wykorzystane technologie</w:t>
+      </w:r>
+    </w:p>
+    <w:p>
+      <w:pPr>
+        <w:pStyle w:val="Akapitzlist"/>
+        <w:tabs>
+          <w:tab w:val="left" w:pos="4455"/>
+        </w:tabs>
+        <w:spacing w:line="276" w:lineRule="auto"/>
+        <w:jc w:val="both"/>
+        <w:rPr>
+          <w:rFonts w:cstheme="minorHAnsi"/>
+          <w:color w:val="000000"/>
+          <w:sz w:val="24"/>
+          <w:szCs w:val="24"/>
+          <w:shd w:val="clear" w:color="auto" w:fill="FFFFFF"/>
+        </w:rPr>
+      </w:pPr>
+      <w:r>
+        <w:rPr>
+          <w:rFonts w:cstheme="minorHAnsi"/>
+          <w:color w:val="000000"/>
+          <w:sz w:val="24"/>
+          <w:szCs w:val="24"/>
+          <w:shd w:val="clear" w:color="auto" w:fill="FFFFFF"/>
+        </w:rPr>
+        <w:t xml:space="preserve">        Systemem operacyjnym na</w:t>
+      </w:r>
+      <w:r>
+        <w:rPr>
+          <w:rFonts w:cstheme="minorHAnsi"/>
+          <w:color w:val="000000"/>
+          <w:sz w:val="24"/>
+          <w:szCs w:val="24"/>
+          <w:shd w:val="clear" w:color="auto" w:fill="FFFFFF"/>
+        </w:rPr>
+        <w:t xml:space="preserve"> </w:t>
+      </w:r>
+      <w:r>
+        <w:rPr>
+          <w:rFonts w:cstheme="minorHAnsi"/>
+          <w:color w:val="000000"/>
+          <w:sz w:val="24"/>
+          <w:szCs w:val="24"/>
+          <w:shd w:val="clear" w:color="auto" w:fill="FFFFFF"/>
+        </w:rPr>
+        <w:t>który zdecydowałem się zaprojektować aplikację został Android. Na jego korzyść przemówiła popularność, największy udział w rynku globalnym oraz przede wszystkim posiadanie urządzenia z tym systemem.</w:t>
+      </w:r>
+      <w:r>
+        <w:rPr>
+          <w:rFonts w:cstheme="minorHAnsi"/>
+          <w:color w:val="000000"/>
+          <w:sz w:val="24"/>
+          <w:szCs w:val="24"/>
+          <w:shd w:val="clear" w:color="auto" w:fill="FFFFFF"/>
+        </w:rPr>
+        <w:t xml:space="preserve"> Wersją systemu </w:t>
+      </w:r>
+      <w:r>
+        <w:rPr>
+          <w:rFonts w:cstheme="minorHAnsi"/>
+          <w:color w:val="000000"/>
+          <w:sz w:val="24"/>
+          <w:szCs w:val="24"/>
+          <w:shd w:val="clear" w:color="auto" w:fill="FFFFFF"/>
+        </w:rPr>
+        <w:t>którą wybrałem</w:t>
+      </w:r>
+      <w:r>
+        <w:rPr>
+          <w:rFonts w:cstheme="minorHAnsi"/>
+          <w:color w:val="000000"/>
+          <w:sz w:val="24"/>
+          <w:szCs w:val="24"/>
+          <w:shd w:val="clear" w:color="auto" w:fill="FFFFFF"/>
+        </w:rPr>
+        <w:t xml:space="preserve"> początkowo było APK 27 czyli android w wersji 8.1 o nazwie </w:t>
+      </w:r>
+      <w:proofErr w:type="spellStart"/>
+      <w:r>
+        <w:rPr>
+          <w:rFonts w:cstheme="minorHAnsi"/>
+          <w:i/>
+          <w:color w:val="000000"/>
+          <w:sz w:val="24"/>
+          <w:szCs w:val="24"/>
+          <w:shd w:val="clear" w:color="auto" w:fill="FFFFFF"/>
+        </w:rPr>
+        <w:t>Oreo</w:t>
+      </w:r>
+      <w:proofErr w:type="spellEnd"/>
+      <w:r>
+        <w:rPr>
+          <w:rFonts w:cstheme="minorHAnsi"/>
+          <w:i/>
+          <w:color w:val="000000"/>
+          <w:sz w:val="24"/>
+          <w:szCs w:val="24"/>
+          <w:shd w:val="clear" w:color="auto" w:fill="FFFFFF"/>
+        </w:rPr>
+        <w:t>.</w:t>
+      </w:r>
+      <w:r>
+        <w:rPr>
+          <w:rFonts w:cstheme="minorHAnsi"/>
+          <w:color w:val="000000"/>
+          <w:sz w:val="24"/>
+          <w:szCs w:val="24"/>
+          <w:shd w:val="clear" w:color="auto" w:fill="FFFFFF"/>
+        </w:rPr>
+        <w:t xml:space="preserve"> Podczas rozwijania aplikacji zdecydowałem się na obniżenie do APK 25 czyli wersji 7.1.2 o nazwie </w:t>
+      </w:r>
+      <w:proofErr w:type="spellStart"/>
+      <w:r>
+        <w:rPr>
+          <w:rFonts w:cstheme="minorHAnsi"/>
+          <w:i/>
+          <w:color w:val="000000"/>
+          <w:sz w:val="24"/>
+          <w:szCs w:val="24"/>
+          <w:shd w:val="clear" w:color="auto" w:fill="FFFFFF"/>
+        </w:rPr>
+        <w:t>Nougat</w:t>
+      </w:r>
+      <w:proofErr w:type="spellEnd"/>
+      <w:r>
+        <w:rPr>
+          <w:rFonts w:cstheme="minorHAnsi"/>
+          <w:i/>
+          <w:color w:val="000000"/>
+          <w:sz w:val="24"/>
+          <w:szCs w:val="24"/>
+          <w:shd w:val="clear" w:color="auto" w:fill="FFFFFF"/>
+        </w:rPr>
+        <w:t>.</w:t>
+      </w:r>
+      <w:r>
+        <w:rPr>
+          <w:rFonts w:cstheme="minorHAnsi"/>
+          <w:i/>
+          <w:color w:val="000000"/>
+          <w:sz w:val="24"/>
+          <w:szCs w:val="24"/>
+          <w:shd w:val="clear" w:color="auto" w:fill="FFFFFF"/>
+        </w:rPr>
+        <w:t xml:space="preserve"> </w:t>
+      </w:r>
+      <w:r>
+        <w:rPr>
+          <w:rFonts w:cstheme="minorHAnsi"/>
+          <w:color w:val="000000"/>
+          <w:sz w:val="24"/>
+          <w:szCs w:val="24"/>
+          <w:shd w:val="clear" w:color="auto" w:fill="FFFFFF"/>
+        </w:rPr>
+        <w:t>Zmiana</w:t>
+      </w:r>
+      <w:r>
+        <w:rPr>
+          <w:rFonts w:cstheme="minorHAnsi"/>
+          <w:i/>
+          <w:color w:val="000000"/>
+          <w:sz w:val="24"/>
+          <w:szCs w:val="24"/>
+          <w:shd w:val="clear" w:color="auto" w:fill="FFFFFF"/>
+        </w:rPr>
+        <w:t xml:space="preserve"> </w:t>
+      </w:r>
+      <w:r>
+        <w:rPr>
+          <w:rFonts w:cstheme="minorHAnsi"/>
+          <w:color w:val="000000"/>
+          <w:sz w:val="24"/>
+          <w:szCs w:val="24"/>
+          <w:shd w:val="clear" w:color="auto" w:fill="FFFFFF"/>
+        </w:rPr>
+        <w:t xml:space="preserve">wynikała </w:t>
+      </w:r>
+      <w:r>
+        <w:rPr>
+          <w:rFonts w:cstheme="minorHAnsi"/>
+          <w:color w:val="000000"/>
+          <w:sz w:val="24"/>
+          <w:szCs w:val="24"/>
+          <w:shd w:val="clear" w:color="auto" w:fill="FFFFFF"/>
+        </w:rPr>
+        <w:t>z konieczności przejścia w tworzeniu aplikacji z emulatora dostępnego w Android studio na rzeczywisty telefon spowodowan</w:t>
+      </w:r>
+      <w:r>
+        <w:rPr>
+          <w:rFonts w:cstheme="minorHAnsi"/>
+          <w:color w:val="000000"/>
+          <w:sz w:val="24"/>
+          <w:szCs w:val="24"/>
+          <w:shd w:val="clear" w:color="auto" w:fill="FFFFFF"/>
+        </w:rPr>
+        <w:t>a</w:t>
+      </w:r>
+      <w:r>
+        <w:rPr>
+          <w:rFonts w:cstheme="minorHAnsi"/>
+          <w:color w:val="000000"/>
+          <w:sz w:val="24"/>
+          <w:szCs w:val="24"/>
+          <w:shd w:val="clear" w:color="auto" w:fill="FFFFFF"/>
+        </w:rPr>
+        <w:t xml:space="preserve"> brak</w:t>
+      </w:r>
+      <w:r>
+        <w:rPr>
+          <w:rFonts w:cstheme="minorHAnsi"/>
+          <w:color w:val="000000"/>
+          <w:sz w:val="24"/>
+          <w:szCs w:val="24"/>
+          <w:shd w:val="clear" w:color="auto" w:fill="FFFFFF"/>
+        </w:rPr>
+        <w:t>iem</w:t>
+      </w:r>
+      <w:r>
+        <w:rPr>
+          <w:rFonts w:cstheme="minorHAnsi"/>
+          <w:color w:val="000000"/>
+          <w:sz w:val="24"/>
+          <w:szCs w:val="24"/>
+          <w:shd w:val="clear" w:color="auto" w:fill="FFFFFF"/>
+        </w:rPr>
+        <w:t xml:space="preserve"> możliwości udostępnienia mikrofonu w komputerze do emulatora.</w:t>
+      </w:r>
+    </w:p>
+    <w:p>
+      <w:pPr>
+        <w:pStyle w:val="Akapitzlist"/>
+        <w:tabs>
+          <w:tab w:val="left" w:pos="4455"/>
+        </w:tabs>
+        <w:spacing w:line="276" w:lineRule="auto"/>
+        <w:jc w:val="both"/>
+        <w:rPr>
+          <w:rFonts w:cstheme="minorHAnsi"/>
+          <w:color w:val="000000"/>
+          <w:sz w:val="24"/>
+          <w:szCs w:val="24"/>
+          <w:shd w:val="clear" w:color="auto" w:fill="FFFFFF"/>
+        </w:rPr>
+      </w:pPr>
+      <w:r>
+        <w:rPr>
+          <w:rFonts w:cstheme="minorHAnsi"/>
+          <w:color w:val="000000"/>
+          <w:sz w:val="24"/>
+          <w:szCs w:val="24"/>
+          <w:shd w:val="clear" w:color="auto" w:fill="FFFFFF"/>
+        </w:rPr>
+        <w:t xml:space="preserve">        Systemem rozpoznawania obrazu wykorzystanym przeze mnie było </w:t>
+      </w:r>
+      <w:proofErr w:type="spellStart"/>
+      <w:r>
+        <w:rPr>
+          <w:rFonts w:cstheme="minorHAnsi"/>
+          <w:color w:val="000000"/>
+          <w:sz w:val="24"/>
+          <w:szCs w:val="24"/>
+          <w:shd w:val="clear" w:color="auto" w:fill="FFFFFF"/>
+        </w:rPr>
+        <w:t>OpenCV</w:t>
+      </w:r>
+      <w:proofErr w:type="spellEnd"/>
+      <w:r>
+        <w:rPr>
+          <w:rFonts w:cstheme="minorHAnsi"/>
+          <w:color w:val="000000"/>
+          <w:sz w:val="24"/>
+          <w:szCs w:val="24"/>
+          <w:shd w:val="clear" w:color="auto" w:fill="FFFFFF"/>
+        </w:rPr>
+        <w:t xml:space="preserve"> w wersji 3.4.3</w:t>
+      </w:r>
+    </w:p>
+    <w:p>
+      <w:pPr>
+        <w:pStyle w:val="Akapitzlist"/>
+        <w:tabs>
+          <w:tab w:val="left" w:pos="4455"/>
+        </w:tabs>
+        <w:spacing w:line="276" w:lineRule="auto"/>
+        <w:jc w:val="both"/>
+        <w:rPr>
+          <w:rFonts w:cstheme="minorHAnsi"/>
+          <w:color w:val="000000"/>
+          <w:sz w:val="24"/>
+          <w:szCs w:val="24"/>
+          <w:shd w:val="clear" w:color="auto" w:fill="FFFFFF"/>
+        </w:rPr>
+      </w:pPr>
+      <w:r>
+        <w:rPr>
+          <w:rFonts w:cstheme="minorHAnsi"/>
+          <w:color w:val="000000"/>
+          <w:sz w:val="24"/>
+          <w:szCs w:val="24"/>
+          <w:shd w:val="clear" w:color="auto" w:fill="FFFFFF"/>
+        </w:rPr>
+        <w:t>Jest to wolne oprogramowanie, dostępne na wielu platformach umożliwiające przetwarzanie obrazu w czasie rzeczywistym. Biblioteka została stworzona w języku C</w:t>
+      </w:r>
+      <w:r>
+        <w:rPr>
+          <w:rFonts w:cstheme="minorHAnsi"/>
+          <w:color w:val="000000"/>
+          <w:sz w:val="24"/>
+          <w:szCs w:val="24"/>
+          <w:shd w:val="clear" w:color="auto" w:fill="FFFFFF"/>
+        </w:rPr>
+        <w:t>,</w:t>
+      </w:r>
+      <w:r>
+        <w:rPr>
+          <w:rFonts w:cstheme="minorHAnsi"/>
+          <w:color w:val="000000"/>
+          <w:sz w:val="24"/>
+          <w:szCs w:val="24"/>
+          <w:shd w:val="clear" w:color="auto" w:fill="FFFFFF"/>
+        </w:rPr>
+        <w:t xml:space="preserve"> </w:t>
+      </w:r>
+      <w:r>
+        <w:rPr>
+          <w:rFonts w:cstheme="minorHAnsi"/>
+          <w:color w:val="000000"/>
+          <w:sz w:val="24"/>
+          <w:szCs w:val="24"/>
+          <w:shd w:val="clear" w:color="auto" w:fill="FFFFFF"/>
+        </w:rPr>
+        <w:t>j</w:t>
+      </w:r>
+      <w:r>
+        <w:rPr>
+          <w:rFonts w:cstheme="minorHAnsi"/>
+          <w:color w:val="000000"/>
+          <w:sz w:val="24"/>
+          <w:szCs w:val="24"/>
+          <w:shd w:val="clear" w:color="auto" w:fill="FFFFFF"/>
+        </w:rPr>
+        <w:t xml:space="preserve">ednak może być używana w sposób na systemie </w:t>
+      </w:r>
+      <w:r>
+        <w:rPr>
+          <w:rFonts w:cstheme="minorHAnsi"/>
+          <w:color w:val="000000"/>
+          <w:sz w:val="24"/>
+          <w:szCs w:val="24"/>
+          <w:shd w:val="clear" w:color="auto" w:fill="FFFFFF"/>
+        </w:rPr>
+        <w:t>android.</w:t>
+      </w:r>
+    </w:p>
+    <w:p>
+      <w:pPr>
+        <w:pStyle w:val="Akapitzlist"/>
+        <w:tabs>
+          <w:tab w:val="left" w:pos="4455"/>
+        </w:tabs>
+        <w:spacing w:line="276" w:lineRule="auto"/>
+        <w:jc w:val="both"/>
+        <w:rPr>
+          <w:rFonts w:cstheme="minorHAnsi"/>
+          <w:color w:val="000000"/>
+          <w:sz w:val="24"/>
+          <w:szCs w:val="24"/>
+          <w:shd w:val="clear" w:color="auto" w:fill="FFFFFF"/>
+        </w:rPr>
+      </w:pPr>
+      <w:r>
+        <w:rPr>
+          <w:rFonts w:cstheme="minorHAnsi"/>
+          <w:color w:val="000000"/>
+          <w:sz w:val="24"/>
+          <w:szCs w:val="24"/>
+          <w:shd w:val="clear" w:color="auto" w:fill="FFFFFF"/>
+        </w:rPr>
+        <w:t xml:space="preserve">        Do rozpoznawania mowy wykorzystałem wbudowany w system android mechanizm przetwarzający mowę na tekst dostarczany przez firmę </w:t>
+      </w:r>
+      <w:proofErr w:type="spellStart"/>
+      <w:r>
+        <w:rPr>
+          <w:rFonts w:cstheme="minorHAnsi"/>
+          <w:color w:val="000000"/>
+          <w:sz w:val="24"/>
+          <w:szCs w:val="24"/>
+          <w:shd w:val="clear" w:color="auto" w:fill="FFFFFF"/>
+        </w:rPr>
+        <w:t>google</w:t>
+      </w:r>
+      <w:proofErr w:type="spellEnd"/>
+      <w:r>
+        <w:rPr>
+          <w:rFonts w:cstheme="minorHAnsi"/>
+          <w:color w:val="000000"/>
+          <w:sz w:val="24"/>
+          <w:szCs w:val="24"/>
+          <w:shd w:val="clear" w:color="auto" w:fill="FFFFFF"/>
+        </w:rPr>
+        <w:t>.</w:t>
+      </w:r>
+      <w:r>
+        <w:rPr>
+          <w:rFonts w:cstheme="minorHAnsi"/>
+          <w:color w:val="000000"/>
+          <w:sz w:val="24"/>
+          <w:szCs w:val="24"/>
+          <w:shd w:val="clear" w:color="auto" w:fill="FFFFFF"/>
+        </w:rPr>
+        <w:t xml:space="preserve"> Potrafi on poprawnie przetworzyć mowę zarówno w języku angielskim jak i polskim.</w:t>
+      </w:r>
+    </w:p>
+    <w:p>
+      <w:pPr>
+        <w:pStyle w:val="Akapitzlist"/>
+        <w:tabs>
+          <w:tab w:val="left" w:pos="4455"/>
+        </w:tabs>
+        <w:spacing w:line="276" w:lineRule="auto"/>
+        <w:jc w:val="both"/>
+        <w:rPr>
+          <w:rFonts w:cstheme="minorHAnsi"/>
+          <w:color w:val="000000"/>
+          <w:sz w:val="24"/>
+          <w:szCs w:val="24"/>
+          <w:shd w:val="clear" w:color="auto" w:fill="FFFFFF"/>
+        </w:rPr>
+      </w:pPr>
+      <w:r>
+        <w:rPr>
+          <w:rFonts w:cstheme="minorHAnsi"/>
+          <w:color w:val="000000"/>
+          <w:sz w:val="24"/>
+          <w:szCs w:val="24"/>
+          <w:shd w:val="clear" w:color="auto" w:fill="FFFFFF"/>
+        </w:rPr>
+        <w:t xml:space="preserve">        Językiem programowania </w:t>
+      </w:r>
+      <w:r>
+        <w:rPr>
+          <w:rFonts w:cstheme="minorHAnsi"/>
+          <w:color w:val="000000"/>
+          <w:sz w:val="24"/>
+          <w:szCs w:val="24"/>
+          <w:shd w:val="clear" w:color="auto" w:fill="FFFFFF"/>
+        </w:rPr>
+        <w:t xml:space="preserve">używanym w projekcie była Java w wersji JDK 1.8. Narzędziem wspomagającym budowanie projektu był </w:t>
+      </w:r>
+      <w:proofErr w:type="spellStart"/>
+      <w:r>
+        <w:rPr>
+          <w:rFonts w:cstheme="minorHAnsi"/>
+          <w:color w:val="000000"/>
+          <w:sz w:val="24"/>
+          <w:szCs w:val="24"/>
+          <w:shd w:val="clear" w:color="auto" w:fill="FFFFFF"/>
+        </w:rPr>
+        <w:t>gradle</w:t>
+      </w:r>
+      <w:proofErr w:type="spellEnd"/>
+      <w:r>
+        <w:rPr>
+          <w:rFonts w:cstheme="minorHAnsi"/>
+          <w:color w:val="000000"/>
+          <w:sz w:val="24"/>
+          <w:szCs w:val="24"/>
+          <w:shd w:val="clear" w:color="auto" w:fill="FFFFFF"/>
+        </w:rPr>
+        <w:t>. Środowiskiem programistycznym było Android Studio w wersji 3.0.1 wraz z wbudowanym emulatorem urządzeń mobilnych.</w:t>
+      </w:r>
+    </w:p>
+    <w:p>
+      <w:pPr>
+        <w:pStyle w:val="Akapitzlist"/>
+        <w:tabs>
+          <w:tab w:val="left" w:pos="4455"/>
+        </w:tabs>
+        <w:spacing w:line="276" w:lineRule="auto"/>
+        <w:jc w:val="both"/>
+        <w:rPr>
+          <w:rFonts w:cstheme="minorHAnsi"/>
+          <w:color w:val="000000"/>
+          <w:sz w:val="24"/>
+          <w:szCs w:val="24"/>
+          <w:shd w:val="clear" w:color="auto" w:fill="FFFFFF"/>
+        </w:rPr>
+      </w:pPr>
+    </w:p>
+    <w:p>
+      <w:pPr>
+        <w:pStyle w:val="Akapitzlist"/>
+        <w:tabs>
+          <w:tab w:val="left" w:pos="4455"/>
+        </w:tabs>
+        <w:spacing w:line="276" w:lineRule="auto"/>
+        <w:jc w:val="both"/>
+        <w:rPr>
+          <w:rFonts w:cstheme="minorHAnsi"/>
+          <w:color w:val="000000"/>
+          <w:sz w:val="24"/>
+          <w:szCs w:val="24"/>
+          <w:shd w:val="clear" w:color="auto" w:fill="FFFFFF"/>
+        </w:rPr>
+      </w:pPr>
+    </w:p>
+    <w:p>
+      <w:pPr>
+        <w:pStyle w:val="Akapitzlist"/>
+        <w:numPr>
+          <w:ilvl w:val="0"/>
+          <w:numId w:val="2"/>
+        </w:numPr>
+        <w:tabs>
+          <w:tab w:val="left" w:pos="4455"/>
+        </w:tabs>
+        <w:rPr>
+          <w:rFonts w:cstheme="minorHAnsi"/>
+          <w:b/>
+          <w:color w:val="000000"/>
+          <w:sz w:val="32"/>
+          <w:szCs w:val="28"/>
+          <w:shd w:val="clear" w:color="auto" w:fill="FFFFFF"/>
+        </w:rPr>
+      </w:pPr>
+      <w:r>
+        <w:rPr>
+          <w:rFonts w:cstheme="minorHAnsi"/>
+          <w:b/>
+          <w:color w:val="000000"/>
+          <w:sz w:val="32"/>
+          <w:szCs w:val="28"/>
+          <w:shd w:val="clear" w:color="auto" w:fill="FFFFFF"/>
+        </w:rPr>
+        <w:t>Wersjonowanie projektu</w:t>
+      </w:r>
+    </w:p>
+    <w:p>
+      <w:pPr>
+        <w:pStyle w:val="Akapitzlist"/>
+        <w:tabs>
+          <w:tab w:val="left" w:pos="4455"/>
+        </w:tabs>
+        <w:spacing w:line="276" w:lineRule="auto"/>
+        <w:jc w:val="both"/>
+        <w:rPr>
+          <w:rFonts w:cstheme="minorHAnsi"/>
+          <w:color w:val="000000"/>
+          <w:sz w:val="24"/>
+          <w:szCs w:val="24"/>
+          <w:shd w:val="clear" w:color="auto" w:fill="FFFFFF"/>
+        </w:rPr>
+      </w:pPr>
+      <w:r>
+        <w:rPr>
+          <w:rFonts w:cstheme="minorHAnsi"/>
+          <w:color w:val="000000"/>
+          <w:sz w:val="24"/>
+          <w:szCs w:val="24"/>
+          <w:shd w:val="clear" w:color="auto" w:fill="FFFFFF"/>
+        </w:rPr>
+        <w:t xml:space="preserve">        Do tworzenia projektu wykorzystany został system kontroli wersji git. Repozytorium zostało utworzone na portalu GitHub na początku tworzenia projektu. Zawiera ono cały kod źródłowy aplikacji wraz z historią zmian dokonywanych podczas tworzenia, dokumentujących cały przebieg powstawania projektu. </w:t>
+      </w:r>
+    </w:p>
+    <w:p>
+      <w:pPr>
+        <w:pStyle w:val="Akapitzlist"/>
+        <w:tabs>
+          <w:tab w:val="left" w:pos="4455"/>
+        </w:tabs>
+        <w:spacing w:line="480" w:lineRule="auto"/>
+        <w:jc w:val="both"/>
+        <w:rPr>
+          <w:rFonts w:cstheme="minorHAnsi"/>
+          <w:color w:val="000000"/>
+          <w:sz w:val="24"/>
+          <w:szCs w:val="24"/>
+          <w:shd w:val="clear" w:color="auto" w:fill="FFFFFF"/>
+        </w:rPr>
+      </w:pPr>
+      <w:r>
+        <w:rPr>
+          <w:rFonts w:cstheme="minorHAnsi"/>
+          <w:color w:val="000000"/>
+          <w:sz w:val="24"/>
+          <w:szCs w:val="24"/>
+          <w:shd w:val="clear" w:color="auto" w:fill="FFFFFF"/>
+        </w:rPr>
+        <w:t xml:space="preserve">        Repozytorium dostępne jest pod poniższym adresem:</w:t>
+      </w:r>
+    </w:p>
+    <w:p>
+      <w:pPr>
+        <w:pStyle w:val="Akapitzlist"/>
+        <w:tabs>
+          <w:tab w:val="left" w:pos="4455"/>
+        </w:tabs>
+        <w:spacing w:line="480" w:lineRule="auto"/>
+        <w:jc w:val="center"/>
+        <w:rPr>
+          <w:rFonts w:cstheme="minorHAnsi"/>
+          <w:b/>
+          <w:color w:val="000000"/>
+          <w:sz w:val="28"/>
+          <w:szCs w:val="24"/>
+          <w:shd w:val="clear" w:color="auto" w:fill="FFFFFF"/>
+        </w:rPr>
+      </w:pPr>
+      <w:hyperlink r:id="rId6" w:history="1">
+        <w:r>
+          <w:rPr>
+            <w:rStyle w:val="Hipercze"/>
+            <w:rFonts w:cstheme="minorHAnsi"/>
+            <w:b/>
+            <w:sz w:val="28"/>
+            <w:szCs w:val="24"/>
+            <w:shd w:val="clear" w:color="auto" w:fill="FFFFFF"/>
+          </w:rPr>
+          <w:t>https://github.com/Decooo/android_app</w:t>
+        </w:r>
+      </w:hyperlink>
       <w:bookmarkStart w:id="0" w:name="_GoBack"/>
       <w:bookmarkEnd w:id="0"/>
     </w:p>
@@ -411,8 +1262,102 @@
       </w:pPr>
     </w:lvl>
   </w:abstractNum>
+  <w:abstractNum w:abstractNumId="1" w15:restartNumberingAfterBreak="0">
+    <w:nsid w:val="44DB4710"/>
+    <w:multiLevelType w:val="hybridMultilevel"/>
+    <w:tmpl w:val="3F760FDE"/>
+    <w:lvl w:ilvl="0" w:tplc="1430B810">
+      <w:start w:val="1"/>
+      <w:numFmt w:val="decimal"/>
+      <w:lvlText w:val="%1."/>
+      <w:lvlJc w:val="left"/>
+      <w:pPr>
+        <w:ind w:left="720" w:hanging="360"/>
+      </w:pPr>
+      <w:rPr>
+        <w:rFonts w:cstheme="minorBidi" w:hint="default"/>
+        <w:color w:val="auto"/>
+        <w:sz w:val="32"/>
+      </w:rPr>
+    </w:lvl>
+    <w:lvl w:ilvl="1" w:tplc="04150019" w:tentative="1">
+      <w:start w:val="1"/>
+      <w:numFmt w:val="lowerLetter"/>
+      <w:lvlText w:val="%2."/>
+      <w:lvlJc w:val="left"/>
+      <w:pPr>
+        <w:ind w:left="1440" w:hanging="360"/>
+      </w:pPr>
+    </w:lvl>
+    <w:lvl w:ilvl="2" w:tplc="0415001B" w:tentative="1">
+      <w:start w:val="1"/>
+      <w:numFmt w:val="lowerRoman"/>
+      <w:lvlText w:val="%3."/>
+      <w:lvlJc w:val="right"/>
+      <w:pPr>
+        <w:ind w:left="2160" w:hanging="180"/>
+      </w:pPr>
+    </w:lvl>
+    <w:lvl w:ilvl="3" w:tplc="0415000F" w:tentative="1">
+      <w:start w:val="1"/>
+      <w:numFmt w:val="decimal"/>
+      <w:lvlText w:val="%4."/>
+      <w:lvlJc w:val="left"/>
+      <w:pPr>
+        <w:ind w:left="2880" w:hanging="360"/>
+      </w:pPr>
+    </w:lvl>
+    <w:lvl w:ilvl="4" w:tplc="04150019" w:tentative="1">
+      <w:start w:val="1"/>
+      <w:numFmt w:val="lowerLetter"/>
+      <w:lvlText w:val="%5."/>
+      <w:lvlJc w:val="left"/>
+      <w:pPr>
+        <w:ind w:left="3600" w:hanging="360"/>
+      </w:pPr>
+    </w:lvl>
+    <w:lvl w:ilvl="5" w:tplc="0415001B" w:tentative="1">
+      <w:start w:val="1"/>
+      <w:numFmt w:val="lowerRoman"/>
+      <w:lvlText w:val="%6."/>
+      <w:lvlJc w:val="right"/>
+      <w:pPr>
+        <w:ind w:left="4320" w:hanging="180"/>
+      </w:pPr>
+    </w:lvl>
+    <w:lvl w:ilvl="6" w:tplc="0415000F" w:tentative="1">
+      <w:start w:val="1"/>
+      <w:numFmt w:val="decimal"/>
+      <w:lvlText w:val="%7."/>
+      <w:lvlJc w:val="left"/>
+      <w:pPr>
+        <w:ind w:left="5040" w:hanging="360"/>
+      </w:pPr>
+    </w:lvl>
+    <w:lvl w:ilvl="7" w:tplc="04150019" w:tentative="1">
+      <w:start w:val="1"/>
+      <w:numFmt w:val="lowerLetter"/>
+      <w:lvlText w:val="%8."/>
+      <w:lvlJc w:val="left"/>
+      <w:pPr>
+        <w:ind w:left="5760" w:hanging="360"/>
+      </w:pPr>
+    </w:lvl>
+    <w:lvl w:ilvl="8" w:tplc="0415001B" w:tentative="1">
+      <w:start w:val="1"/>
+      <w:numFmt w:val="lowerRoman"/>
+      <w:lvlText w:val="%9."/>
+      <w:lvlJc w:val="right"/>
+      <w:pPr>
+        <w:ind w:left="6480" w:hanging="180"/>
+      </w:pPr>
+    </w:lvl>
+  </w:abstractNum>
   <w:num w:numId="1">
     <w:abstractNumId w:val="0"/>
+  </w:num>
+  <w:num w:numId="2">
+    <w:abstractNumId w:val="1"/>
   </w:num>
 </w:numbering>
 </file>
@@ -883,6 +1828,29 @@
       <w:contextualSpacing/>
     </w:pPr>
   </w:style>
+  <w:style w:type="character" w:styleId="Hipercze">
+    <w:name w:val="Hyperlink"/>
+    <w:basedOn w:val="Domylnaczcionkaakapitu"/>
+    <w:uiPriority w:val="99"/>
+    <w:unhideWhenUsed/>
+    <w:rsid w:val="00C76734"/>
+    <w:rPr>
+      <w:color w:val="0563C1" w:themeColor="hyperlink"/>
+      <w:u w:val="single"/>
+    </w:rPr>
+  </w:style>
+  <w:style w:type="character" w:styleId="Nierozpoznanawzmianka">
+    <w:name w:val="Unresolved Mention"/>
+    <w:basedOn w:val="Domylnaczcionkaakapitu"/>
+    <w:uiPriority w:val="99"/>
+    <w:semiHidden/>
+    <w:unhideWhenUsed/>
+    <w:rsid w:val="00C76734"/>
+    <w:rPr>
+      <w:color w:val="605E5C"/>
+      <w:shd w:val="clear" w:color="auto" w:fill="E1DFDD"/>
+    </w:rPr>
+  </w:style>
 </w:styles>
 </file>
 

</xml_diff>

<commit_message>
add next chapter documentation
</commit_message>
<xml_diff>
--- a/Dokumentacja.docx
+++ b/Dokumentacja.docx
@@ -1154,6 +1154,663 @@
           <w:t>https://github.com/Decooo/android_app</w:t>
         </w:r>
       </w:hyperlink>
+    </w:p>
+    <w:p>
+      <w:pPr>
+        <w:pStyle w:val="Akapitzlist"/>
+        <w:tabs>
+          <w:tab w:val="left" w:pos="4455"/>
+        </w:tabs>
+        <w:spacing w:line="480" w:lineRule="auto"/>
+        <w:jc w:val="center"/>
+        <w:rPr>
+          <w:rFonts w:cstheme="minorHAnsi"/>
+          <w:b/>
+          <w:color w:val="000000"/>
+          <w:sz w:val="28"/>
+          <w:szCs w:val="24"/>
+          <w:shd w:val="clear" w:color="auto" w:fill="FFFFFF"/>
+        </w:rPr>
+      </w:pPr>
+    </w:p>
+    <w:p>
+      <w:pPr>
+        <w:pStyle w:val="Akapitzlist"/>
+        <w:tabs>
+          <w:tab w:val="left" w:pos="4455"/>
+        </w:tabs>
+        <w:spacing w:line="276" w:lineRule="auto"/>
+        <w:jc w:val="both"/>
+        <w:rPr>
+          <w:rFonts w:cstheme="minorHAnsi"/>
+          <w:b/>
+          <w:color w:val="000000"/>
+          <w:sz w:val="28"/>
+          <w:szCs w:val="24"/>
+          <w:shd w:val="clear" w:color="auto" w:fill="FFFFFF"/>
+        </w:rPr>
+      </w:pPr>
+      <w:r>
+        <w:rPr>
+          <w:noProof/>
+        </w:rPr>
+        <w:lastRenderedPageBreak/>
+        <w:drawing>
+          <wp:anchor distT="0" distB="0" distL="114300" distR="114300" simplePos="0" relativeHeight="251658240" behindDoc="0" locked="0" layoutInCell="1" allowOverlap="1" wp14:anchorId="4100FE49">
+            <wp:simplePos x="0" y="0"/>
+            <wp:positionH relativeFrom="margin">
+              <wp:align>right</wp:align>
+            </wp:positionH>
+            <wp:positionV relativeFrom="paragraph">
+              <wp:posOffset>1258131</wp:posOffset>
+            </wp:positionV>
+            <wp:extent cx="6285865" cy="1202055"/>
+            <wp:effectExtent l="0" t="0" r="635" b="0"/>
+            <wp:wrapTopAndBottom/>
+            <wp:docPr id="2" name="Obraz 2"/>
+            <wp:cNvGraphicFramePr>
+              <a:graphicFrameLocks xmlns:a="http://schemas.openxmlformats.org/drawingml/2006/main" noChangeAspect="1"/>
+            </wp:cNvGraphicFramePr>
+            <a:graphic xmlns:a="http://schemas.openxmlformats.org/drawingml/2006/main">
+              <a:graphicData uri="http://schemas.openxmlformats.org/drawingml/2006/picture">
+                <pic:pic xmlns:pic="http://schemas.openxmlformats.org/drawingml/2006/picture">
+                  <pic:nvPicPr>
+                    <pic:cNvPr id="1" name=""/>
+                    <pic:cNvPicPr/>
+                  </pic:nvPicPr>
+                  <pic:blipFill>
+                    <a:blip r:embed="rId7">
+                      <a:extLst>
+                        <a:ext uri="{28A0092B-C50C-407E-A947-70E740481C1C}">
+                          <a14:useLocalDpi xmlns:a14="http://schemas.microsoft.com/office/drawing/2010/main" val="0"/>
+                        </a:ext>
+                      </a:extLst>
+                    </a:blip>
+                    <a:stretch>
+                      <a:fillRect/>
+                    </a:stretch>
+                  </pic:blipFill>
+                  <pic:spPr>
+                    <a:xfrm>
+                      <a:off x="0" y="0"/>
+                      <a:ext cx="6285865" cy="1202055"/>
+                    </a:xfrm>
+                    <a:prstGeom prst="rect">
+                      <a:avLst/>
+                    </a:prstGeom>
+                  </pic:spPr>
+                </pic:pic>
+              </a:graphicData>
+            </a:graphic>
+          </wp:anchor>
+        </w:drawing>
+      </w:r>
+      <w:r>
+        <w:rPr>
+          <w:rFonts w:cstheme="minorHAnsi"/>
+          <w:color w:val="000000"/>
+          <w:sz w:val="24"/>
+          <w:szCs w:val="24"/>
+          <w:shd w:val="clear" w:color="auto" w:fill="FFFFFF"/>
+        </w:rPr>
+        <w:t xml:space="preserve">        Poniżej zostały pokazane zdjęcia pokazujące wykres historycznych </w:t>
+      </w:r>
+      <w:proofErr w:type="spellStart"/>
+      <w:r>
+        <w:rPr>
+          <w:rFonts w:cstheme="minorHAnsi"/>
+          <w:color w:val="000000"/>
+          <w:sz w:val="24"/>
+          <w:szCs w:val="24"/>
+          <w:shd w:val="clear" w:color="auto" w:fill="FFFFFF"/>
+        </w:rPr>
+        <w:t>commitów</w:t>
+      </w:r>
+      <w:proofErr w:type="spellEnd"/>
+      <w:r>
+        <w:rPr>
+          <w:rFonts w:cstheme="minorHAnsi"/>
+          <w:color w:val="000000"/>
+          <w:sz w:val="24"/>
+          <w:szCs w:val="24"/>
+          <w:shd w:val="clear" w:color="auto" w:fill="FFFFFF"/>
+        </w:rPr>
+        <w:t xml:space="preserve"> dodawanych czasie trwania projektu. Można z nich zauważyć, że główny okres powstawania samej aplikacji przypadł na listopad 2019, w którym zmiany były oddawane w sposób regularny na przestrzeni 4 tygodni. Drugim okresem jest czas przełomu roku 2019 i 2020 gdy powstawała dokumentacja oraz została wydana wersja </w:t>
+      </w:r>
+      <w:proofErr w:type="spellStart"/>
+      <w:r>
+        <w:rPr>
+          <w:rFonts w:cstheme="minorHAnsi"/>
+          <w:color w:val="000000"/>
+          <w:sz w:val="24"/>
+          <w:szCs w:val="24"/>
+          <w:shd w:val="clear" w:color="auto" w:fill="FFFFFF"/>
+        </w:rPr>
+        <w:t>release</w:t>
+      </w:r>
+      <w:proofErr w:type="spellEnd"/>
+      <w:r>
+        <w:rPr>
+          <w:rFonts w:cstheme="minorHAnsi"/>
+          <w:color w:val="000000"/>
+          <w:sz w:val="24"/>
+          <w:szCs w:val="24"/>
+          <w:shd w:val="clear" w:color="auto" w:fill="FFFFFF"/>
+        </w:rPr>
+        <w:t xml:space="preserve"> 1.0.0.</w:t>
+      </w:r>
+    </w:p>
+    <w:p>
+      <w:pPr>
+        <w:pStyle w:val="Akapitzlist"/>
+        <w:tabs>
+          <w:tab w:val="left" w:pos="4455"/>
+        </w:tabs>
+        <w:spacing w:line="480" w:lineRule="auto"/>
+        <w:jc w:val="center"/>
+        <w:rPr>
+          <w:noProof/>
+        </w:rPr>
+      </w:pPr>
+      <w:r>
+        <w:rPr>
+          <w:noProof/>
+        </w:rPr>
+        <w:t xml:space="preserve"> </w:t>
+      </w:r>
+    </w:p>
+    <w:p>
+      <w:pPr>
+        <w:pStyle w:val="Akapitzlist"/>
+        <w:tabs>
+          <w:tab w:val="left" w:pos="4455"/>
+        </w:tabs>
+        <w:spacing w:line="480" w:lineRule="auto"/>
+        <w:jc w:val="center"/>
+        <w:rPr>
+          <w:noProof/>
+        </w:rPr>
+      </w:pPr>
+      <w:r>
+        <w:rPr>
+          <w:noProof/>
+        </w:rPr>
+        <w:drawing>
+          <wp:anchor distT="0" distB="0" distL="114300" distR="114300" simplePos="0" relativeHeight="251659264" behindDoc="0" locked="0" layoutInCell="1" allowOverlap="1" wp14:anchorId="7C45CFB8">
+            <wp:simplePos x="0" y="0"/>
+            <wp:positionH relativeFrom="margin">
+              <wp:align>right</wp:align>
+            </wp:positionH>
+            <wp:positionV relativeFrom="paragraph">
+              <wp:posOffset>1416343</wp:posOffset>
+            </wp:positionV>
+            <wp:extent cx="6285865" cy="2042160"/>
+            <wp:effectExtent l="0" t="0" r="635" b="0"/>
+            <wp:wrapTopAndBottom/>
+            <wp:docPr id="3" name="Obraz 3"/>
+            <wp:cNvGraphicFramePr>
+              <a:graphicFrameLocks xmlns:a="http://schemas.openxmlformats.org/drawingml/2006/main" noChangeAspect="1"/>
+            </wp:cNvGraphicFramePr>
+            <a:graphic xmlns:a="http://schemas.openxmlformats.org/drawingml/2006/main">
+              <a:graphicData uri="http://schemas.openxmlformats.org/drawingml/2006/picture">
+                <pic:pic xmlns:pic="http://schemas.openxmlformats.org/drawingml/2006/picture">
+                  <pic:nvPicPr>
+                    <pic:cNvPr id="1" name=""/>
+                    <pic:cNvPicPr/>
+                  </pic:nvPicPr>
+                  <pic:blipFill>
+                    <a:blip r:embed="rId8">
+                      <a:extLst>
+                        <a:ext uri="{28A0092B-C50C-407E-A947-70E740481C1C}">
+                          <a14:useLocalDpi xmlns:a14="http://schemas.microsoft.com/office/drawing/2010/main" val="0"/>
+                        </a:ext>
+                      </a:extLst>
+                    </a:blip>
+                    <a:stretch>
+                      <a:fillRect/>
+                    </a:stretch>
+                  </pic:blipFill>
+                  <pic:spPr>
+                    <a:xfrm>
+                      <a:off x="0" y="0"/>
+                      <a:ext cx="6285865" cy="2042160"/>
+                    </a:xfrm>
+                    <a:prstGeom prst="rect">
+                      <a:avLst/>
+                    </a:prstGeom>
+                  </pic:spPr>
+                </pic:pic>
+              </a:graphicData>
+            </a:graphic>
+          </wp:anchor>
+        </w:drawing>
+      </w:r>
+    </w:p>
+    <w:p>
+      <w:pPr>
+        <w:pStyle w:val="Akapitzlist"/>
+        <w:tabs>
+          <w:tab w:val="left" w:pos="4455"/>
+        </w:tabs>
+        <w:spacing w:line="480" w:lineRule="auto"/>
+        <w:jc w:val="center"/>
+        <w:rPr>
+          <w:noProof/>
+        </w:rPr>
+      </w:pPr>
+    </w:p>
+    <w:p>
+      <w:pPr>
+        <w:pStyle w:val="Akapitzlist"/>
+        <w:tabs>
+          <w:tab w:val="left" w:pos="4455"/>
+        </w:tabs>
+        <w:spacing w:line="480" w:lineRule="auto"/>
+        <w:jc w:val="center"/>
+        <w:rPr>
+          <w:noProof/>
+        </w:rPr>
+      </w:pPr>
+    </w:p>
+    <w:p>
+      <w:pPr>
+        <w:pStyle w:val="Akapitzlist"/>
+        <w:numPr>
+          <w:ilvl w:val="0"/>
+          <w:numId w:val="2"/>
+        </w:numPr>
+        <w:tabs>
+          <w:tab w:val="left" w:pos="4455"/>
+        </w:tabs>
+        <w:rPr>
+          <w:rFonts w:cstheme="minorHAnsi"/>
+          <w:b/>
+          <w:color w:val="000000"/>
+          <w:sz w:val="32"/>
+          <w:szCs w:val="28"/>
+          <w:shd w:val="clear" w:color="auto" w:fill="FFFFFF"/>
+        </w:rPr>
+      </w:pPr>
+      <w:r>
+        <w:rPr>
+          <w:rFonts w:cstheme="minorHAnsi"/>
+          <w:b/>
+          <w:color w:val="000000"/>
+          <w:sz w:val="32"/>
+          <w:szCs w:val="28"/>
+          <w:shd w:val="clear" w:color="auto" w:fill="FFFFFF"/>
+        </w:rPr>
+        <w:t>Działanie aplikacji</w:t>
+      </w:r>
+    </w:p>
+    <w:p>
+      <w:pPr>
+        <w:pStyle w:val="Akapitzlist"/>
+        <w:tabs>
+          <w:tab w:val="left" w:pos="4455"/>
+        </w:tabs>
+        <w:rPr>
+          <w:rFonts w:cstheme="minorHAnsi"/>
+          <w:b/>
+          <w:color w:val="000000"/>
+          <w:sz w:val="32"/>
+          <w:szCs w:val="28"/>
+          <w:shd w:val="clear" w:color="auto" w:fill="FFFFFF"/>
+        </w:rPr>
+      </w:pPr>
+    </w:p>
+    <w:p>
+      <w:pPr>
+        <w:pStyle w:val="Akapitzlist"/>
+        <w:numPr>
+          <w:ilvl w:val="0"/>
+          <w:numId w:val="3"/>
+        </w:numPr>
+        <w:tabs>
+          <w:tab w:val="left" w:pos="4455"/>
+        </w:tabs>
+        <w:spacing w:line="276" w:lineRule="auto"/>
+        <w:jc w:val="both"/>
+        <w:rPr>
+          <w:rFonts w:cstheme="minorHAnsi"/>
+          <w:b/>
+          <w:color w:val="000000"/>
+          <w:sz w:val="32"/>
+          <w:szCs w:val="24"/>
+          <w:shd w:val="clear" w:color="auto" w:fill="FFFFFF"/>
+        </w:rPr>
+      </w:pPr>
+      <w:r>
+        <w:rPr>
+          <w:rFonts w:cstheme="minorHAnsi"/>
+          <w:b/>
+          <w:color w:val="000000"/>
+          <w:sz w:val="28"/>
+          <w:szCs w:val="24"/>
+          <w:shd w:val="clear" w:color="auto" w:fill="FFFFFF"/>
+        </w:rPr>
+        <w:t>Przyznanie pozwoleń</w:t>
+      </w:r>
+    </w:p>
+    <w:p>
+      <w:pPr>
+        <w:tabs>
+          <w:tab w:val="left" w:pos="4455"/>
+        </w:tabs>
+        <w:spacing w:line="276" w:lineRule="auto"/>
+        <w:ind w:left="1080"/>
+        <w:jc w:val="both"/>
+        <w:rPr>
+          <w:rFonts w:cstheme="minorHAnsi"/>
+          <w:color w:val="000000"/>
+          <w:sz w:val="24"/>
+          <w:szCs w:val="24"/>
+          <w:shd w:val="clear" w:color="auto" w:fill="FFFFFF"/>
+        </w:rPr>
+      </w:pPr>
+      <w:r>
+        <w:rPr>
+          <w:rFonts w:cstheme="minorHAnsi"/>
+          <w:color w:val="000000"/>
+          <w:sz w:val="24"/>
+          <w:szCs w:val="24"/>
+          <w:shd w:val="clear" w:color="auto" w:fill="FFFFFF"/>
+        </w:rPr>
+        <w:t xml:space="preserve">            </w:t>
+      </w:r>
+      <w:r>
+        <w:rPr>
+          <w:rFonts w:cstheme="minorHAnsi"/>
+          <w:color w:val="000000"/>
+          <w:sz w:val="24"/>
+          <w:szCs w:val="24"/>
+          <w:shd w:val="clear" w:color="auto" w:fill="FFFFFF"/>
+        </w:rPr>
+        <w:t>Pier</w:t>
+      </w:r>
+      <w:r>
+        <w:rPr>
+          <w:rFonts w:cstheme="minorHAnsi"/>
+          <w:color w:val="000000"/>
+          <w:sz w:val="24"/>
+          <w:szCs w:val="24"/>
+          <w:shd w:val="clear" w:color="auto" w:fill="FFFFFF"/>
+        </w:rPr>
+        <w:t>wszą rzeczą jaką użytkownik musi zrobić po uruchomieniu aplikacji to wyrażenie zgody na dostęp do trzech funkcjonalności bez których aplikacja nie może działać poprawnie. Są to:</w:t>
+      </w:r>
+    </w:p>
+    <w:p>
+      <w:pPr>
+        <w:tabs>
+          <w:tab w:val="left" w:pos="4455"/>
+        </w:tabs>
+        <w:spacing w:line="276" w:lineRule="auto"/>
+        <w:ind w:left="1080"/>
+        <w:jc w:val="both"/>
+        <w:rPr>
+          <w:rFonts w:cstheme="minorHAnsi"/>
+          <w:color w:val="000000"/>
+          <w:sz w:val="24"/>
+          <w:szCs w:val="24"/>
+          <w:shd w:val="clear" w:color="auto" w:fill="FFFFFF"/>
+        </w:rPr>
+      </w:pPr>
+      <w:r>
+        <w:rPr>
+          <w:rFonts w:cstheme="minorHAnsi"/>
+          <w:color w:val="000000"/>
+          <w:sz w:val="24"/>
+          <w:szCs w:val="24"/>
+          <w:shd w:val="clear" w:color="auto" w:fill="FFFFFF"/>
+        </w:rPr>
+        <w:t>- Kamera – do przechwytywania obrazu i rozpoznawania twarzy</w:t>
+      </w:r>
+    </w:p>
+    <w:p>
+      <w:pPr>
+        <w:tabs>
+          <w:tab w:val="left" w:pos="4455"/>
+        </w:tabs>
+        <w:spacing w:line="276" w:lineRule="auto"/>
+        <w:ind w:left="1080"/>
+        <w:jc w:val="both"/>
+        <w:rPr>
+          <w:rFonts w:cstheme="minorHAnsi"/>
+          <w:color w:val="000000"/>
+          <w:sz w:val="24"/>
+          <w:szCs w:val="24"/>
+          <w:shd w:val="clear" w:color="auto" w:fill="FFFFFF"/>
+        </w:rPr>
+      </w:pPr>
+      <w:r>
+        <w:rPr>
+          <w:rFonts w:cstheme="minorHAnsi"/>
+          <w:color w:val="000000"/>
+          <w:sz w:val="24"/>
+          <w:szCs w:val="24"/>
+          <w:shd w:val="clear" w:color="auto" w:fill="FFFFFF"/>
+        </w:rPr>
+        <w:t>- Mikrofon – do obsługi za pomocą mowy</w:t>
+      </w:r>
+    </w:p>
+    <w:p>
+      <w:pPr>
+        <w:tabs>
+          <w:tab w:val="left" w:pos="4455"/>
+        </w:tabs>
+        <w:spacing w:line="276" w:lineRule="auto"/>
+        <w:ind w:left="1080"/>
+        <w:jc w:val="both"/>
+        <w:rPr>
+          <w:rFonts w:cstheme="minorHAnsi"/>
+          <w:color w:val="000000"/>
+          <w:sz w:val="24"/>
+          <w:szCs w:val="24"/>
+          <w:shd w:val="clear" w:color="auto" w:fill="FFFFFF"/>
+        </w:rPr>
+      </w:pPr>
+      <w:r>
+        <w:rPr>
+          <w:rFonts w:cstheme="minorHAnsi"/>
+          <w:color w:val="000000"/>
+          <w:sz w:val="24"/>
+          <w:szCs w:val="24"/>
+          <w:shd w:val="clear" w:color="auto" w:fill="FFFFFF"/>
+        </w:rPr>
+        <w:t>- Pamięć – do zapisywania zdjęć w pamięci telefonu.</w:t>
+      </w:r>
+    </w:p>
+    <w:p>
+      <w:pPr>
+        <w:tabs>
+          <w:tab w:val="left" w:pos="4455"/>
+        </w:tabs>
+        <w:spacing w:line="276" w:lineRule="auto"/>
+        <w:ind w:left="1080"/>
+        <w:jc w:val="both"/>
+        <w:rPr>
+          <w:rFonts w:cstheme="minorHAnsi"/>
+          <w:color w:val="000000"/>
+          <w:sz w:val="24"/>
+          <w:szCs w:val="24"/>
+          <w:shd w:val="clear" w:color="auto" w:fill="FFFFFF"/>
+        </w:rPr>
+      </w:pPr>
+    </w:p>
+    <w:p>
+      <w:pPr>
+        <w:tabs>
+          <w:tab w:val="left" w:pos="4455"/>
+        </w:tabs>
+        <w:spacing w:line="276" w:lineRule="auto"/>
+        <w:ind w:left="1080"/>
+        <w:jc w:val="both"/>
+        <w:rPr>
+          <w:rFonts w:cstheme="minorHAnsi"/>
+          <w:color w:val="000000"/>
+          <w:sz w:val="24"/>
+          <w:szCs w:val="24"/>
+          <w:shd w:val="clear" w:color="auto" w:fill="FFFFFF"/>
+        </w:rPr>
+      </w:pPr>
+      <w:r>
+        <w:rPr>
+          <w:rFonts w:cstheme="minorHAnsi"/>
+          <w:color w:val="000000"/>
+          <w:sz w:val="24"/>
+          <w:szCs w:val="24"/>
+          <w:shd w:val="clear" w:color="auto" w:fill="FFFFFF"/>
+        </w:rPr>
+        <w:t xml:space="preserve">           Obowiązkowym uprawnieniem, bez którego aplikacja nie włączy się jest kamera. Pozostałe dwa są opcjonalne. Niemniej jednak zalecane jest wyrażenie zgody, gdyż bez nich nie otrzymamy możliwości pełnego wykorzystania funkcjonalności dostarczanych przez aplikację.</w:t>
+      </w:r>
+    </w:p>
+    <w:p>
+      <w:pPr>
+        <w:pStyle w:val="Akapitzlist"/>
+        <w:tabs>
+          <w:tab w:val="left" w:pos="4455"/>
+        </w:tabs>
+        <w:rPr>
+          <w:noProof/>
+        </w:rPr>
+      </w:pPr>
+      <w:r>
+        <w:rPr>
+          <w:noProof/>
+        </w:rPr>
+        <w:lastRenderedPageBreak/>
+        <w:drawing>
+          <wp:anchor distT="0" distB="0" distL="114300" distR="114300" simplePos="0" relativeHeight="251661312" behindDoc="0" locked="0" layoutInCell="1" allowOverlap="1" wp14:anchorId="03CAA5A5">
+            <wp:simplePos x="0" y="0"/>
+            <wp:positionH relativeFrom="column">
+              <wp:posOffset>430530</wp:posOffset>
+            </wp:positionH>
+            <wp:positionV relativeFrom="paragraph">
+              <wp:posOffset>8255</wp:posOffset>
+            </wp:positionV>
+            <wp:extent cx="2522855" cy="1978025"/>
+            <wp:effectExtent l="0" t="0" r="0" b="3175"/>
+            <wp:wrapTopAndBottom/>
+            <wp:docPr id="4" name="Obraz 4"/>
+            <wp:cNvGraphicFramePr>
+              <a:graphicFrameLocks xmlns:a="http://schemas.openxmlformats.org/drawingml/2006/main" noChangeAspect="1"/>
+            </wp:cNvGraphicFramePr>
+            <a:graphic xmlns:a="http://schemas.openxmlformats.org/drawingml/2006/main">
+              <a:graphicData uri="http://schemas.openxmlformats.org/drawingml/2006/picture">
+                <pic:pic xmlns:pic="http://schemas.openxmlformats.org/drawingml/2006/picture">
+                  <pic:nvPicPr>
+                    <pic:cNvPr id="1" name=""/>
+                    <pic:cNvPicPr/>
+                  </pic:nvPicPr>
+                  <pic:blipFill>
+                    <a:blip r:embed="rId9">
+                      <a:extLst>
+                        <a:ext uri="{28A0092B-C50C-407E-A947-70E740481C1C}">
+                          <a14:useLocalDpi xmlns:a14="http://schemas.microsoft.com/office/drawing/2010/main" val="0"/>
+                        </a:ext>
+                      </a:extLst>
+                    </a:blip>
+                    <a:stretch>
+                      <a:fillRect/>
+                    </a:stretch>
+                  </pic:blipFill>
+                  <pic:spPr>
+                    <a:xfrm>
+                      <a:off x="0" y="0"/>
+                      <a:ext cx="2522855" cy="1978025"/>
+                    </a:xfrm>
+                    <a:prstGeom prst="rect">
+                      <a:avLst/>
+                    </a:prstGeom>
+                  </pic:spPr>
+                </pic:pic>
+              </a:graphicData>
+            </a:graphic>
+            <wp14:sizeRelH relativeFrom="margin">
+              <wp14:pctWidth>0</wp14:pctWidth>
+            </wp14:sizeRelH>
+            <wp14:sizeRelV relativeFrom="margin">
+              <wp14:pctHeight>0</wp14:pctHeight>
+            </wp14:sizeRelV>
+          </wp:anchor>
+        </w:drawing>
+      </w:r>
+      <w:r>
+        <w:rPr>
+          <w:noProof/>
+        </w:rPr>
+        <w:drawing>
+          <wp:anchor distT="0" distB="0" distL="114300" distR="114300" simplePos="0" relativeHeight="251660288" behindDoc="0" locked="0" layoutInCell="1" allowOverlap="1" wp14:anchorId="0BCB553C">
+            <wp:simplePos x="0" y="0"/>
+            <wp:positionH relativeFrom="margin">
+              <wp:align>right</wp:align>
+            </wp:positionH>
+            <wp:positionV relativeFrom="paragraph">
+              <wp:posOffset>0</wp:posOffset>
+            </wp:positionV>
+            <wp:extent cx="2857500" cy="1933575"/>
+            <wp:effectExtent l="0" t="0" r="0" b="9525"/>
+            <wp:wrapTopAndBottom/>
+            <wp:docPr id="5" name="Obraz 5"/>
+            <wp:cNvGraphicFramePr>
+              <a:graphicFrameLocks xmlns:a="http://schemas.openxmlformats.org/drawingml/2006/main" noChangeAspect="1"/>
+            </wp:cNvGraphicFramePr>
+            <a:graphic xmlns:a="http://schemas.openxmlformats.org/drawingml/2006/main">
+              <a:graphicData uri="http://schemas.openxmlformats.org/drawingml/2006/picture">
+                <pic:pic xmlns:pic="http://schemas.openxmlformats.org/drawingml/2006/picture">
+                  <pic:nvPicPr>
+                    <pic:cNvPr id="1" name=""/>
+                    <pic:cNvPicPr/>
+                  </pic:nvPicPr>
+                  <pic:blipFill>
+                    <a:blip r:embed="rId10">
+                      <a:extLst>
+                        <a:ext uri="{28A0092B-C50C-407E-A947-70E740481C1C}">
+                          <a14:useLocalDpi xmlns:a14="http://schemas.microsoft.com/office/drawing/2010/main" val="0"/>
+                        </a:ext>
+                      </a:extLst>
+                    </a:blip>
+                    <a:stretch>
+                      <a:fillRect/>
+                    </a:stretch>
+                  </pic:blipFill>
+                  <pic:spPr>
+                    <a:xfrm>
+                      <a:off x="0" y="0"/>
+                      <a:ext cx="2857500" cy="1933575"/>
+                    </a:xfrm>
+                    <a:prstGeom prst="rect">
+                      <a:avLst/>
+                    </a:prstGeom>
+                  </pic:spPr>
+                </pic:pic>
+              </a:graphicData>
+            </a:graphic>
+          </wp:anchor>
+        </w:drawing>
+      </w:r>
+      <w:r>
+        <w:rPr>
+          <w:noProof/>
+        </w:rPr>
+        <w:t xml:space="preserve"> </w:t>
+      </w:r>
+    </w:p>
+    <w:p>
+      <w:pPr>
+        <w:pStyle w:val="Akapitzlist"/>
+        <w:tabs>
+          <w:tab w:val="left" w:pos="4455"/>
+        </w:tabs>
+        <w:rPr>
+          <w:rFonts w:cstheme="minorHAnsi"/>
+          <w:b/>
+          <w:color w:val="000000"/>
+          <w:sz w:val="32"/>
+          <w:szCs w:val="28"/>
+          <w:shd w:val="clear" w:color="auto" w:fill="FFFFFF"/>
+        </w:rPr>
+      </w:pPr>
       <w:bookmarkStart w:id="0" w:name="_GoBack"/>
       <w:bookmarkEnd w:id="0"/>
     </w:p>
@@ -1171,6 +1828,97 @@
 <file path=word/numbering.xml><?xml version="1.0" encoding="utf-8"?>
 <w:numbering xmlns:wpc="http://schemas.microsoft.com/office/word/2010/wordprocessingCanvas" xmlns:cx="http://schemas.microsoft.com/office/drawing/2014/chartex" xmlns:cx1="http://schemas.microsoft.com/office/drawing/2015/9/8/chartex" xmlns:cx2="http://schemas.microsoft.com/office/drawing/2015/10/21/chartex" xmlns:cx3="http://schemas.microsoft.com/office/drawing/2016/5/9/chartex" xmlns:cx4="http://schemas.microsoft.com/office/drawing/2016/5/10/chartex" xmlns:cx5="http://schemas.microsoft.com/office/drawing/2016/5/11/chartex" xmlns:cx6="http://schemas.microsoft.com/office/drawing/2016/5/12/chartex" xmlns:cx7="http://schemas.microsoft.com/office/drawing/2016/5/13/chartex" xmlns:cx8="http://schemas.microsoft.com/office/drawing/2016/5/14/chartex" xmlns:mc="http://schemas.openxmlformats.org/markup-compatibility/2006" xmlns:aink="http://schemas.microsoft.com/office/drawing/2016/ink" xmlns:am3d="http://schemas.microsoft.com/office/drawing/2017/model3d" xmlns:o="urn:schemas-microsoft-com:office:office" xmlns:r="http://schemas.openxmlformats.org/officeDocument/2006/relationships" xmlns:m="http://schemas.openxmlformats.org/officeDocument/2006/math" xmlns:v="urn:schemas-microsoft-com:vml" xmlns:wp14="http://schemas.microsoft.com/office/word/2010/wordprocessingDrawing" xmlns:wp="http://schemas.openxmlformats.org/drawingml/2006/wordprocessingDrawing" xmlns:w10="urn:schemas-microsoft-com:office:word" xmlns:w="http://schemas.openxmlformats.org/wordprocessingml/2006/main" xmlns:w14="http://schemas.microsoft.com/office/word/2010/wordml" xmlns:w15="http://schemas.microsoft.com/office/word/2012/wordml" xmlns:w16cid="http://schemas.microsoft.com/office/word/2016/wordml/cid" xmlns:w16se="http://schemas.microsoft.com/office/word/2015/wordml/symex" xmlns:wpg="http://schemas.microsoft.com/office/word/2010/wordprocessingGroup" xmlns:wpi="http://schemas.microsoft.com/office/word/2010/wordprocessingInk" xmlns:wne="http://schemas.microsoft.com/office/word/2006/wordml" xmlns:wps="http://schemas.microsoft.com/office/word/2010/wordprocessingShape" mc:Ignorable="w14 w15 w16se w16cid wp14">
   <w:abstractNum w:abstractNumId="0" w15:restartNumberingAfterBreak="0">
+    <w:nsid w:val="09083440"/>
+    <w:multiLevelType w:val="hybridMultilevel"/>
+    <w:tmpl w:val="E878CFFC"/>
+    <w:lvl w:ilvl="0" w:tplc="8348C772">
+      <w:start w:val="1"/>
+      <w:numFmt w:val="lowerLetter"/>
+      <w:lvlText w:val="%1)"/>
+      <w:lvlJc w:val="left"/>
+      <w:pPr>
+        <w:ind w:left="1080" w:hanging="360"/>
+      </w:pPr>
+      <w:rPr>
+        <w:rFonts w:hint="default"/>
+        <w:b w:val="0"/>
+        <w:sz w:val="24"/>
+      </w:rPr>
+    </w:lvl>
+    <w:lvl w:ilvl="1" w:tplc="04150019" w:tentative="1">
+      <w:start w:val="1"/>
+      <w:numFmt w:val="lowerLetter"/>
+      <w:lvlText w:val="%2."/>
+      <w:lvlJc w:val="left"/>
+      <w:pPr>
+        <w:ind w:left="1800" w:hanging="360"/>
+      </w:pPr>
+    </w:lvl>
+    <w:lvl w:ilvl="2" w:tplc="0415001B" w:tentative="1">
+      <w:start w:val="1"/>
+      <w:numFmt w:val="lowerRoman"/>
+      <w:lvlText w:val="%3."/>
+      <w:lvlJc w:val="right"/>
+      <w:pPr>
+        <w:ind w:left="2520" w:hanging="180"/>
+      </w:pPr>
+    </w:lvl>
+    <w:lvl w:ilvl="3" w:tplc="0415000F" w:tentative="1">
+      <w:start w:val="1"/>
+      <w:numFmt w:val="decimal"/>
+      <w:lvlText w:val="%4."/>
+      <w:lvlJc w:val="left"/>
+      <w:pPr>
+        <w:ind w:left="3240" w:hanging="360"/>
+      </w:pPr>
+    </w:lvl>
+    <w:lvl w:ilvl="4" w:tplc="04150019" w:tentative="1">
+      <w:start w:val="1"/>
+      <w:numFmt w:val="lowerLetter"/>
+      <w:lvlText w:val="%5."/>
+      <w:lvlJc w:val="left"/>
+      <w:pPr>
+        <w:ind w:left="3960" w:hanging="360"/>
+      </w:pPr>
+    </w:lvl>
+    <w:lvl w:ilvl="5" w:tplc="0415001B" w:tentative="1">
+      <w:start w:val="1"/>
+      <w:numFmt w:val="lowerRoman"/>
+      <w:lvlText w:val="%6."/>
+      <w:lvlJc w:val="right"/>
+      <w:pPr>
+        <w:ind w:left="4680" w:hanging="180"/>
+      </w:pPr>
+    </w:lvl>
+    <w:lvl w:ilvl="6" w:tplc="0415000F" w:tentative="1">
+      <w:start w:val="1"/>
+      <w:numFmt w:val="decimal"/>
+      <w:lvlText w:val="%7."/>
+      <w:lvlJc w:val="left"/>
+      <w:pPr>
+        <w:ind w:left="5400" w:hanging="360"/>
+      </w:pPr>
+    </w:lvl>
+    <w:lvl w:ilvl="7" w:tplc="04150019" w:tentative="1">
+      <w:start w:val="1"/>
+      <w:numFmt w:val="lowerLetter"/>
+      <w:lvlText w:val="%8."/>
+      <w:lvlJc w:val="left"/>
+      <w:pPr>
+        <w:ind w:left="6120" w:hanging="360"/>
+      </w:pPr>
+    </w:lvl>
+    <w:lvl w:ilvl="8" w:tplc="0415001B" w:tentative="1">
+      <w:start w:val="1"/>
+      <w:numFmt w:val="lowerRoman"/>
+      <w:lvlText w:val="%9."/>
+      <w:lvlJc w:val="right"/>
+      <w:pPr>
+        <w:ind w:left="6840" w:hanging="180"/>
+      </w:pPr>
+    </w:lvl>
+  </w:abstractNum>
+  <w:abstractNum w:abstractNumId="1" w15:restartNumberingAfterBreak="0">
     <w:nsid w:val="1784600B"/>
     <w:multiLevelType w:val="hybridMultilevel"/>
     <w:tmpl w:val="4268EB68"/>
@@ -1262,7 +2010,7 @@
       </w:pPr>
     </w:lvl>
   </w:abstractNum>
-  <w:abstractNum w:abstractNumId="1" w15:restartNumberingAfterBreak="0">
+  <w:abstractNum w:abstractNumId="2" w15:restartNumberingAfterBreak="0">
     <w:nsid w:val="44DB4710"/>
     <w:multiLevelType w:val="hybridMultilevel"/>
     <w:tmpl w:val="3F760FDE"/>
@@ -1354,10 +2102,13 @@
     </w:lvl>
   </w:abstractNum>
   <w:num w:numId="1">
-    <w:abstractNumId w:val="0"/>
+    <w:abstractNumId w:val="1"/>
   </w:num>
   <w:num w:numId="2">
-    <w:abstractNumId w:val="1"/>
+    <w:abstractNumId w:val="2"/>
+  </w:num>
+  <w:num w:numId="3">
+    <w:abstractNumId w:val="0"/>
   </w:num>
 </w:numbering>
 </file>

</xml_diff>